<commit_message>
update the table in mySQL Database.
</commit_message>
<xml_diff>
--- a/table demo.docx
+++ b/table demo.docx
@@ -4,13 +4,20 @@
   <w:body>
     <w:p>
       <w:r>
+        <w:t>1.checkin</w:t>
+      </w:r>
+      <w:bookmarkStart w:id="0" w:name="_GoBack"/>
+      <w:bookmarkEnd w:id="0"/>
+    </w:p>
+    <w:p>
+      <w:r>
         <w:rPr>
           <w:noProof/>
         </w:rPr>
         <w:drawing>
-          <wp:inline distT="0" distB="0" distL="0" distR="0" wp14:anchorId="05ACE725" wp14:editId="302C4DE1">
-            <wp:extent cx="5943600" cy="6286500"/>
-            <wp:effectExtent l="0" t="0" r="0" b="0"/>
+          <wp:inline distT="0" distB="0" distL="0" distR="0" wp14:anchorId="7741ACAD" wp14:editId="65A619E5">
+            <wp:extent cx="5943600" cy="3343275"/>
+            <wp:effectExtent l="0" t="0" r="0" b="9525"/>
             <wp:docPr id="1" name="图片 1"/>
             <wp:cNvGraphicFramePr>
               <a:graphicFrameLocks xmlns:a="http://schemas.openxmlformats.org/drawingml/2006/main" noChangeAspect="1"/>
@@ -31,7 +38,7 @@
                   <pic:spPr>
                     <a:xfrm>
                       <a:off x="0" y="0"/>
-                      <a:ext cx="5943600" cy="6286500"/>
+                      <a:ext cx="5943600" cy="3343275"/>
                     </a:xfrm>
                     <a:prstGeom prst="rect">
                       <a:avLst/>
@@ -44,23 +51,16 @@
         </w:drawing>
       </w:r>
     </w:p>
-    <w:p/>
-    <w:p/>
-    <w:p/>
-    <w:p/>
-    <w:p/>
-    <w:p/>
     <w:p>
       <w:r>
         <w:rPr>
           <w:noProof/>
         </w:rPr>
-        <w:lastRenderedPageBreak/>
         <w:drawing>
-          <wp:inline distT="0" distB="0" distL="0" distR="0" wp14:anchorId="3820ED99" wp14:editId="1BDED3D3">
-            <wp:extent cx="5943600" cy="6286500"/>
-            <wp:effectExtent l="0" t="0" r="0" b="0"/>
-            <wp:docPr id="2" name="图片 2"/>
+          <wp:inline distT="0" distB="0" distL="0" distR="0" wp14:anchorId="635F2115" wp14:editId="4FBE8CD6">
+            <wp:extent cx="5943600" cy="3343275"/>
+            <wp:effectExtent l="0" t="0" r="0" b="9525"/>
+            <wp:docPr id="4" name="图片 4"/>
             <wp:cNvGraphicFramePr>
               <a:graphicFrameLocks xmlns:a="http://schemas.openxmlformats.org/drawingml/2006/main" noChangeAspect="1"/>
             </wp:cNvGraphicFramePr>
@@ -80,7 +80,7 @@
                   <pic:spPr>
                     <a:xfrm>
                       <a:off x="0" y="0"/>
-                      <a:ext cx="5943600" cy="6286500"/>
+                      <a:ext cx="5943600" cy="3343275"/>
                     </a:xfrm>
                     <a:prstGeom prst="rect">
                       <a:avLst/>
@@ -96,20 +96,22 @@
     <w:p/>
     <w:p/>
     <w:p/>
-    <w:p/>
-    <w:p/>
-    <w:p/>
+    <w:p>
+      <w:r>
+        <w:lastRenderedPageBreak/>
+        <w:t>2.servicelist</w:t>
+      </w:r>
+    </w:p>
     <w:p>
       <w:r>
         <w:rPr>
           <w:noProof/>
         </w:rPr>
-        <w:lastRenderedPageBreak/>
         <w:drawing>
-          <wp:inline distT="0" distB="0" distL="0" distR="0" wp14:anchorId="0723695C" wp14:editId="14A932CD">
-            <wp:extent cx="5943600" cy="6286500"/>
-            <wp:effectExtent l="0" t="0" r="0" b="0"/>
-            <wp:docPr id="3" name="图片 3"/>
+          <wp:inline distT="0" distB="0" distL="0" distR="0" wp14:anchorId="4D6CC727" wp14:editId="5465E040">
+            <wp:extent cx="5943600" cy="3343275"/>
+            <wp:effectExtent l="0" t="0" r="0" b="9525"/>
+            <wp:docPr id="5" name="图片 5"/>
             <wp:cNvGraphicFramePr>
               <a:graphicFrameLocks xmlns:a="http://schemas.openxmlformats.org/drawingml/2006/main" noChangeAspect="1"/>
             </wp:cNvGraphicFramePr>
@@ -129,7 +131,7 @@
                   <pic:spPr>
                     <a:xfrm>
                       <a:off x="0" y="0"/>
-                      <a:ext cx="5943600" cy="6286500"/>
+                      <a:ext cx="5943600" cy="3343275"/>
                     </a:xfrm>
                     <a:prstGeom prst="rect">
                       <a:avLst/>
@@ -141,8 +143,234 @@
           </wp:inline>
         </w:drawing>
       </w:r>
-      <w:bookmarkStart w:id="0" w:name="_GoBack"/>
-      <w:bookmarkEnd w:id="0"/>
+    </w:p>
+    <w:p>
+      <w:r>
+        <w:rPr>
+          <w:noProof/>
+        </w:rPr>
+        <w:drawing>
+          <wp:inline distT="0" distB="0" distL="0" distR="0" wp14:anchorId="4625FB56" wp14:editId="5A6EF239">
+            <wp:extent cx="5943600" cy="3343275"/>
+            <wp:effectExtent l="0" t="0" r="0" b="9525"/>
+            <wp:docPr id="6" name="图片 6"/>
+            <wp:cNvGraphicFramePr>
+              <a:graphicFrameLocks xmlns:a="http://schemas.openxmlformats.org/drawingml/2006/main" noChangeAspect="1"/>
+            </wp:cNvGraphicFramePr>
+            <a:graphic xmlns:a="http://schemas.openxmlformats.org/drawingml/2006/main">
+              <a:graphicData uri="http://schemas.openxmlformats.org/drawingml/2006/picture">
+                <pic:pic xmlns:pic="http://schemas.openxmlformats.org/drawingml/2006/picture">
+                  <pic:nvPicPr>
+                    <pic:cNvPr id="1" name=""/>
+                    <pic:cNvPicPr/>
+                  </pic:nvPicPr>
+                  <pic:blipFill>
+                    <a:blip r:embed="rId7"/>
+                    <a:stretch>
+                      <a:fillRect/>
+                    </a:stretch>
+                  </pic:blipFill>
+                  <pic:spPr>
+                    <a:xfrm>
+                      <a:off x="0" y="0"/>
+                      <a:ext cx="5943600" cy="3343275"/>
+                    </a:xfrm>
+                    <a:prstGeom prst="rect">
+                      <a:avLst/>
+                    </a:prstGeom>
+                  </pic:spPr>
+                </pic:pic>
+              </a:graphicData>
+            </a:graphic>
+          </wp:inline>
+        </w:drawing>
+      </w:r>
+    </w:p>
+    <w:p/>
+    <w:p/>
+    <w:p/>
+    <w:p>
+      <w:r>
+        <w:lastRenderedPageBreak/>
+        <w:t>3.payment</w:t>
+      </w:r>
+    </w:p>
+    <w:p>
+      <w:r>
+        <w:rPr>
+          <w:noProof/>
+        </w:rPr>
+        <w:drawing>
+          <wp:inline distT="0" distB="0" distL="0" distR="0" wp14:anchorId="686CD719" wp14:editId="5028BE08">
+            <wp:extent cx="5943600" cy="3343275"/>
+            <wp:effectExtent l="0" t="0" r="0" b="9525"/>
+            <wp:docPr id="7" name="图片 7"/>
+            <wp:cNvGraphicFramePr>
+              <a:graphicFrameLocks xmlns:a="http://schemas.openxmlformats.org/drawingml/2006/main" noChangeAspect="1"/>
+            </wp:cNvGraphicFramePr>
+            <a:graphic xmlns:a="http://schemas.openxmlformats.org/drawingml/2006/main">
+              <a:graphicData uri="http://schemas.openxmlformats.org/drawingml/2006/picture">
+                <pic:pic xmlns:pic="http://schemas.openxmlformats.org/drawingml/2006/picture">
+                  <pic:nvPicPr>
+                    <pic:cNvPr id="1" name=""/>
+                    <pic:cNvPicPr/>
+                  </pic:nvPicPr>
+                  <pic:blipFill>
+                    <a:blip r:embed="rId8"/>
+                    <a:stretch>
+                      <a:fillRect/>
+                    </a:stretch>
+                  </pic:blipFill>
+                  <pic:spPr>
+                    <a:xfrm>
+                      <a:off x="0" y="0"/>
+                      <a:ext cx="5943600" cy="3343275"/>
+                    </a:xfrm>
+                    <a:prstGeom prst="rect">
+                      <a:avLst/>
+                    </a:prstGeom>
+                  </pic:spPr>
+                </pic:pic>
+              </a:graphicData>
+            </a:graphic>
+          </wp:inline>
+        </w:drawing>
+      </w:r>
+    </w:p>
+    <w:p>
+      <w:r>
+        <w:rPr>
+          <w:noProof/>
+        </w:rPr>
+        <w:drawing>
+          <wp:inline distT="0" distB="0" distL="0" distR="0" wp14:anchorId="45A77014" wp14:editId="206AE0B0">
+            <wp:extent cx="5943600" cy="3343275"/>
+            <wp:effectExtent l="0" t="0" r="0" b="9525"/>
+            <wp:docPr id="8" name="图片 8"/>
+            <wp:cNvGraphicFramePr>
+              <a:graphicFrameLocks xmlns:a="http://schemas.openxmlformats.org/drawingml/2006/main" noChangeAspect="1"/>
+            </wp:cNvGraphicFramePr>
+            <a:graphic xmlns:a="http://schemas.openxmlformats.org/drawingml/2006/main">
+              <a:graphicData uri="http://schemas.openxmlformats.org/drawingml/2006/picture">
+                <pic:pic xmlns:pic="http://schemas.openxmlformats.org/drawingml/2006/picture">
+                  <pic:nvPicPr>
+                    <pic:cNvPr id="1" name=""/>
+                    <pic:cNvPicPr/>
+                  </pic:nvPicPr>
+                  <pic:blipFill>
+                    <a:blip r:embed="rId9"/>
+                    <a:stretch>
+                      <a:fillRect/>
+                    </a:stretch>
+                  </pic:blipFill>
+                  <pic:spPr>
+                    <a:xfrm>
+                      <a:off x="0" y="0"/>
+                      <a:ext cx="5943600" cy="3343275"/>
+                    </a:xfrm>
+                    <a:prstGeom prst="rect">
+                      <a:avLst/>
+                    </a:prstGeom>
+                  </pic:spPr>
+                </pic:pic>
+              </a:graphicData>
+            </a:graphic>
+          </wp:inline>
+        </w:drawing>
+      </w:r>
+    </w:p>
+    <w:p/>
+    <w:p/>
+    <w:p/>
+    <w:p>
+      <w:r>
+        <w:lastRenderedPageBreak/>
+        <w:t>4.checkoutlist</w:t>
+      </w:r>
+    </w:p>
+    <w:p>
+      <w:r>
+        <w:rPr>
+          <w:noProof/>
+        </w:rPr>
+        <w:drawing>
+          <wp:inline distT="0" distB="0" distL="0" distR="0" wp14:anchorId="71BDADEC" wp14:editId="46AA8C61">
+            <wp:extent cx="5943600" cy="3343275"/>
+            <wp:effectExtent l="0" t="0" r="0" b="9525"/>
+            <wp:docPr id="9" name="图片 9"/>
+            <wp:cNvGraphicFramePr>
+              <a:graphicFrameLocks xmlns:a="http://schemas.openxmlformats.org/drawingml/2006/main" noChangeAspect="1"/>
+            </wp:cNvGraphicFramePr>
+            <a:graphic xmlns:a="http://schemas.openxmlformats.org/drawingml/2006/main">
+              <a:graphicData uri="http://schemas.openxmlformats.org/drawingml/2006/picture">
+                <pic:pic xmlns:pic="http://schemas.openxmlformats.org/drawingml/2006/picture">
+                  <pic:nvPicPr>
+                    <pic:cNvPr id="1" name=""/>
+                    <pic:cNvPicPr/>
+                  </pic:nvPicPr>
+                  <pic:blipFill>
+                    <a:blip r:embed="rId10"/>
+                    <a:stretch>
+                      <a:fillRect/>
+                    </a:stretch>
+                  </pic:blipFill>
+                  <pic:spPr>
+                    <a:xfrm>
+                      <a:off x="0" y="0"/>
+                      <a:ext cx="5943600" cy="3343275"/>
+                    </a:xfrm>
+                    <a:prstGeom prst="rect">
+                      <a:avLst/>
+                    </a:prstGeom>
+                  </pic:spPr>
+                </pic:pic>
+              </a:graphicData>
+            </a:graphic>
+          </wp:inline>
+        </w:drawing>
+      </w:r>
+    </w:p>
+    <w:p>
+      <w:r>
+        <w:rPr>
+          <w:noProof/>
+        </w:rPr>
+        <w:drawing>
+          <wp:inline distT="0" distB="0" distL="0" distR="0" wp14:anchorId="470197DB" wp14:editId="7532A0B7">
+            <wp:extent cx="5943600" cy="3343275"/>
+            <wp:effectExtent l="0" t="0" r="0" b="9525"/>
+            <wp:docPr id="10" name="图片 10"/>
+            <wp:cNvGraphicFramePr>
+              <a:graphicFrameLocks xmlns:a="http://schemas.openxmlformats.org/drawingml/2006/main" noChangeAspect="1"/>
+            </wp:cNvGraphicFramePr>
+            <a:graphic xmlns:a="http://schemas.openxmlformats.org/drawingml/2006/main">
+              <a:graphicData uri="http://schemas.openxmlformats.org/drawingml/2006/picture">
+                <pic:pic xmlns:pic="http://schemas.openxmlformats.org/drawingml/2006/picture">
+                  <pic:nvPicPr>
+                    <pic:cNvPr id="1" name=""/>
+                    <pic:cNvPicPr/>
+                  </pic:nvPicPr>
+                  <pic:blipFill>
+                    <a:blip r:embed="rId11"/>
+                    <a:stretch>
+                      <a:fillRect/>
+                    </a:stretch>
+                  </pic:blipFill>
+                  <pic:spPr>
+                    <a:xfrm>
+                      <a:off x="0" y="0"/>
+                      <a:ext cx="5943600" cy="3343275"/>
+                    </a:xfrm>
+                    <a:prstGeom prst="rect">
+                      <a:avLst/>
+                    </a:prstGeom>
+                  </pic:spPr>
+                </pic:pic>
+              </a:graphicData>
+            </a:graphic>
+          </wp:inline>
+        </w:drawing>
+      </w:r>
     </w:p>
     <w:sectPr>
       <w:pgSz w:w="12240" w:h="15840"/>

</xml_diff>